<commit_message>
some changes in projects and documents
</commit_message>
<xml_diff>
--- a/Learning/Docs/The 15 C.docx
+++ b/Learning/Docs/The 15 C.docx
@@ -4779,69 +4779,126 @@
     <w:p>
       <w:pPr>
         <w:pStyle w:val="ListParagraph"/>
-      </w:pPr>
-      <w:r>
+        <w:rPr>
+          <w:color w:val="002060"/>
+        </w:rPr>
+      </w:pPr>
+      <w:r>
+        <w:rPr>
+          <w:color w:val="002060"/>
+        </w:rPr>
         <w:t>Compile at high level of warning</w:t>
       </w:r>
     </w:p>
     <w:p>
       <w:pPr>
         <w:pStyle w:val="ListParagraph"/>
-      </w:pPr>
-      <w:r>
+        <w:rPr>
+          <w:color w:val="002060"/>
+        </w:rPr>
+      </w:pPr>
+      <w:r>
+        <w:rPr>
+          <w:color w:val="002060"/>
+        </w:rPr>
         <w:t xml:space="preserve">Stop writing </w:t>
       </w:r>
       <w:r>
+        <w:rPr>
+          <w:color w:val="002060"/>
+        </w:rPr>
         <w:t>C</w:t>
       </w:r>
       <w:r>
+        <w:rPr>
+          <w:color w:val="002060"/>
+        </w:rPr>
         <w:t xml:space="preserve"> code and write C++ code</w:t>
       </w:r>
     </w:p>
     <w:p>
       <w:pPr>
         <w:pStyle w:val="ListParagraph"/>
-      </w:pPr>
-      <w:r>
+        <w:rPr>
+          <w:color w:val="002060"/>
+        </w:rPr>
+      </w:pPr>
+      <w:r>
+        <w:rPr>
+          <w:color w:val="002060"/>
+        </w:rPr>
         <w:t>Avoid #ifdef when ever possible; when necessary keep them simple</w:t>
       </w:r>
     </w:p>
     <w:p>
       <w:pPr>
         <w:pStyle w:val="ListParagraph"/>
-      </w:pPr>
-      <w:r>
+        <w:rPr>
+          <w:color w:val="002060"/>
+        </w:rPr>
+      </w:pPr>
+      <w:r>
+        <w:rPr>
+          <w:color w:val="002060"/>
+        </w:rPr>
         <w:t xml:space="preserve">User RAII </w:t>
       </w:r>
       <w:r>
+        <w:rPr>
+          <w:color w:val="002060"/>
+        </w:rPr>
         <w:t>everywhere</w:t>
       </w:r>
       <w:r>
+        <w:rPr>
+          <w:color w:val="002060"/>
+        </w:rPr>
         <w:t>, even i</w:t>
       </w:r>
       <w:r>
+        <w:rPr>
+          <w:color w:val="002060"/>
+        </w:rPr>
         <w:t>n</w:t>
       </w:r>
       <w:r>
+        <w:rPr>
+          <w:color w:val="002060"/>
+        </w:rPr>
         <w:t xml:space="preserve"> the absence of </w:t>
       </w:r>
       <w:r>
+        <w:rPr>
+          <w:color w:val="002060"/>
+        </w:rPr>
         <w:t>exception</w:t>
       </w:r>
     </w:p>
     <w:p>
       <w:pPr>
         <w:pStyle w:val="ListParagraph"/>
-      </w:pPr>
-      <w:r>
+        <w:rPr>
+          <w:color w:val="002060"/>
+        </w:rPr>
+      </w:pPr>
+      <w:r>
+        <w:rPr>
+          <w:color w:val="002060"/>
+        </w:rPr>
         <w:t>Keep functions linear and don’t write arrow code</w:t>
       </w:r>
     </w:p>
     <w:p>
       <w:pPr>
         <w:pStyle w:val="ListParagraph"/>
-      </w:pPr>
-      <w:r>
+        <w:rPr>
+          <w:color w:val="002060"/>
+        </w:rPr>
+      </w:pPr>
+      <w:r>
+        <w:rPr>
+          <w:color w:val="002060"/>
+        </w:rPr>
         <w:t>Const qualify everything</w:t>
       </w:r>
     </w:p>
@@ -4851,75 +4908,132 @@
         <w:pBdr>
           <w:bottom w:val="thinThickThinMediumGap" w:sz="18" w:space="1" w:color="auto"/>
         </w:pBdr>
-      </w:pPr>
-      <w:r>
+        <w:rPr>
+          <w:color w:val="002060"/>
+        </w:rPr>
+      </w:pPr>
+      <w:r>
+        <w:rPr>
+          <w:color w:val="002060"/>
+        </w:rPr>
         <w:t>Don’t use C casts</w:t>
       </w:r>
     </w:p>
     <w:p>
       <w:pPr>
         <w:pStyle w:val="ListParagraph"/>
-      </w:pPr>
-      <w:r>
+        <w:rPr>
+          <w:color w:val="002060"/>
+        </w:rPr>
+      </w:pPr>
+      <w:r>
+        <w:rPr>
+          <w:color w:val="002060"/>
+        </w:rPr>
         <w:t>Macros are ugly</w:t>
       </w:r>
     </w:p>
     <w:p>
       <w:pPr>
         <w:pStyle w:val="ListParagraph"/>
-      </w:pPr>
-      <w:r>
+        <w:rPr>
+          <w:color w:val="002060"/>
+        </w:rPr>
+      </w:pPr>
+      <w:r>
+        <w:rPr>
+          <w:color w:val="002060"/>
+        </w:rPr>
         <w:t>Walls of code are ugly</w:t>
       </w:r>
     </w:p>
     <w:p>
       <w:pPr>
         <w:pStyle w:val="ListParagraph"/>
-      </w:pPr>
-      <w:r>
+        <w:rPr>
+          <w:color w:val="002060"/>
+        </w:rPr>
+      </w:pPr>
+      <w:r>
+        <w:rPr>
+          <w:color w:val="002060"/>
+        </w:rPr>
         <w:t xml:space="preserve">Lambdas are </w:t>
       </w:r>
       <w:r>
+        <w:rPr>
+          <w:color w:val="002060"/>
+        </w:rPr>
         <w:t>beautiful</w:t>
       </w:r>
     </w:p>
     <w:p>
       <w:pPr>
         <w:pStyle w:val="ListParagraph"/>
-      </w:pPr>
-      <w:r>
+        <w:rPr>
+          <w:color w:val="002060"/>
+        </w:rPr>
+      </w:pPr>
+      <w:r>
+        <w:rPr>
+          <w:color w:val="002060"/>
+        </w:rPr>
         <w:t xml:space="preserve"> </w:t>
       </w:r>
       <w:r>
+        <w:rPr>
+          <w:color w:val="002060"/>
+        </w:rPr>
         <w:t>Invisible code is beautiful</w:t>
       </w:r>
     </w:p>
     <w:p>
       <w:pPr>
         <w:pStyle w:val="ListParagraph"/>
-      </w:pPr>
-      <w:r>
+        <w:rPr>
+          <w:color w:val="002060"/>
+        </w:rPr>
+      </w:pPr>
+      <w:r>
+        <w:rPr>
+          <w:color w:val="002060"/>
+        </w:rPr>
         <w:t>Removing effort is beautiful</w:t>
       </w:r>
     </w:p>
     <w:p>
       <w:pPr>
         <w:pStyle w:val="ListParagraph"/>
+        <w:rPr>
+          <w:color w:val="002060"/>
+        </w:rPr>
       </w:pPr>
       <w:proofErr w:type="gramStart"/>
       <w:r>
+        <w:rPr>
+          <w:color w:val="002060"/>
+        </w:rPr>
         <w:t>Other</w:t>
       </w:r>
       <w:proofErr w:type="gramEnd"/>
       <w:r>
+        <w:rPr>
+          <w:color w:val="002060"/>
+        </w:rPr>
         <w:t xml:space="preserve"> people’s code is beautiful</w:t>
       </w:r>
     </w:p>
     <w:p>
       <w:pPr>
         <w:pStyle w:val="ListParagraph"/>
-      </w:pPr>
-      <w:r>
+        <w:rPr>
+          <w:color w:val="002060"/>
+        </w:rPr>
+      </w:pPr>
+      <w:r>
+        <w:rPr>
+          <w:color w:val="002060"/>
+        </w:rPr>
         <w:t>Comments are ugly</w:t>
       </w:r>
     </w:p>
@@ -5001,11 +5115,9 @@
               <w:pStyle w:val="ListParagraph"/>
               <w:ind w:left="0"/>
             </w:pPr>
-            <w:proofErr w:type="gramStart"/>
             <w:r>
-              <w:t>Other</w:t>
+              <w:t>Another</w:t>
             </w:r>
-            <w:proofErr w:type="gramEnd"/>
             <w:r>
               <w:t xml:space="preserve"> people code</w:t>
             </w:r>
@@ -5153,8 +5265,14 @@
     <w:p>
       <w:pPr>
         <w:pStyle w:val="ListParagraph"/>
-      </w:pPr>
-      <w:r>
+        <w:rPr>
+          <w:color w:val="FF0000"/>
+        </w:rPr>
+      </w:pPr>
+      <w:r>
+        <w:rPr>
+          <w:color w:val="FF0000"/>
+        </w:rPr>
         <w:t>Remove 3 C’s</w:t>
       </w:r>
     </w:p>
@@ -5166,16 +5284,31 @@
           <w:numId w:val="4"/>
         </w:numPr>
       </w:pPr>
-      <w:proofErr w:type="gramStart"/>
-      <w:r>
+      <w:bookmarkStart w:id="0" w:name="_Hlk535237896"/>
+      <w:r>
+        <w:rPr>
+          <w:color w:val="FF0000"/>
+        </w:rPr>
         <w:t>Clutter</w:t>
       </w:r>
-      <w:r>
-        <w:t xml:space="preserve">  is</w:t>
-      </w:r>
-      <w:proofErr w:type="gramEnd"/>
-      <w:r>
-        <w:t xml:space="preserve"> any things in your code  that does not add value</w:t>
+      <w:bookmarkEnd w:id="0"/>
+      <w:r>
+        <w:rPr>
+          <w:color w:val="FF0000"/>
+        </w:rPr>
+        <w:t xml:space="preserve"> </w:t>
+      </w:r>
+      <w:r>
+        <w:t>is</w:t>
+      </w:r>
+      <w:r>
+        <w:t xml:space="preserve"> any things in your </w:t>
+      </w:r>
+      <w:r>
+        <w:t>code that</w:t>
+      </w:r>
+      <w:r>
+        <w:t xml:space="preserve"> does not add value</w:t>
       </w:r>
     </w:p>
     <w:p>
@@ -5233,8 +5366,14 @@
           <w:ilvl w:val="0"/>
           <w:numId w:val="4"/>
         </w:numPr>
-      </w:pPr>
-      <w:r>
+        <w:rPr>
+          <w:color w:val="FF0000"/>
+        </w:rPr>
+      </w:pPr>
+      <w:r>
+        <w:rPr>
+          <w:color w:val="FF0000"/>
+        </w:rPr>
         <w:t>Complexity</w:t>
       </w:r>
     </w:p>
@@ -5329,8 +5468,14 @@
           <w:ilvl w:val="0"/>
           <w:numId w:val="4"/>
         </w:numPr>
-      </w:pPr>
-      <w:r>
+        <w:rPr>
+          <w:color w:val="FF0000"/>
+        </w:rPr>
+      </w:pPr>
+      <w:r>
+        <w:rPr>
+          <w:color w:val="FF0000"/>
+        </w:rPr>
         <w:t>Cleverness</w:t>
       </w:r>
     </w:p>
@@ -6161,8 +6306,14 @@
           <w:ilvl w:val="0"/>
           <w:numId w:val="12"/>
         </w:numPr>
-      </w:pPr>
-      <w:r>
+        <w:rPr>
+          <w:color w:val="7030A0"/>
+        </w:rPr>
+      </w:pPr>
+      <w:r>
+        <w:rPr>
+          <w:color w:val="7030A0"/>
+        </w:rPr>
         <w:t>Objects and class</w:t>
       </w:r>
     </w:p>
@@ -6173,8 +6324,14 @@
           <w:ilvl w:val="0"/>
           <w:numId w:val="12"/>
         </w:numPr>
-      </w:pPr>
-      <w:r>
+        <w:rPr>
+          <w:color w:val="7030A0"/>
+        </w:rPr>
+      </w:pPr>
+      <w:r>
+        <w:rPr>
+          <w:color w:val="7030A0"/>
+        </w:rPr>
         <w:t>Operator overloading</w:t>
       </w:r>
     </w:p>
@@ -6185,8 +6342,14 @@
           <w:ilvl w:val="0"/>
           <w:numId w:val="12"/>
         </w:numPr>
-      </w:pPr>
-      <w:r>
+        <w:rPr>
+          <w:color w:val="7030A0"/>
+        </w:rPr>
+      </w:pPr>
+      <w:r>
+        <w:rPr>
+          <w:color w:val="7030A0"/>
+        </w:rPr>
         <w:t>Using templates</w:t>
       </w:r>
     </w:p>
@@ -6197,8 +6360,14 @@
           <w:ilvl w:val="0"/>
           <w:numId w:val="12"/>
         </w:numPr>
-      </w:pPr>
-      <w:r>
+        <w:rPr>
+          <w:color w:val="7030A0"/>
+        </w:rPr>
+      </w:pPr>
+      <w:r>
+        <w:rPr>
+          <w:color w:val="7030A0"/>
+        </w:rPr>
         <w:t>Const</w:t>
       </w:r>
     </w:p>
@@ -6209,8 +6378,14 @@
           <w:ilvl w:val="0"/>
           <w:numId w:val="12"/>
         </w:numPr>
-      </w:pPr>
-      <w:r>
+        <w:rPr>
+          <w:color w:val="7030A0"/>
+        </w:rPr>
+      </w:pPr>
+      <w:r>
+        <w:rPr>
+          <w:color w:val="7030A0"/>
+        </w:rPr>
         <w:t>Exceptions</w:t>
       </w:r>
     </w:p>
@@ -6221,8 +6396,14 @@
           <w:ilvl w:val="0"/>
           <w:numId w:val="12"/>
         </w:numPr>
-      </w:pPr>
-      <w:r>
+        <w:rPr>
+          <w:color w:val="7030A0"/>
+        </w:rPr>
+      </w:pPr>
+      <w:r>
+        <w:rPr>
+          <w:color w:val="7030A0"/>
+        </w:rPr>
         <w:t>The standard library</w:t>
       </w:r>
     </w:p>
@@ -6233,8 +6414,14 @@
           <w:ilvl w:val="0"/>
           <w:numId w:val="12"/>
         </w:numPr>
-      </w:pPr>
-      <w:r>
+        <w:rPr>
+          <w:color w:val="7030A0"/>
+        </w:rPr>
+      </w:pPr>
+      <w:r>
+        <w:rPr>
+          <w:color w:val="7030A0"/>
+        </w:rPr>
         <w:t>Lambdas</w:t>
       </w:r>
     </w:p>
@@ -6248,8 +6435,14 @@
         <w:pBdr>
           <w:bottom w:val="thinThickThinMediumGap" w:sz="18" w:space="1" w:color="auto"/>
         </w:pBdr>
-      </w:pPr>
-      <w:r>
+        <w:rPr>
+          <w:color w:val="7030A0"/>
+        </w:rPr>
+      </w:pPr>
+      <w:r>
+        <w:rPr>
+          <w:color w:val="7030A0"/>
+        </w:rPr>
         <w:t>User defined types</w:t>
       </w:r>
     </w:p>
@@ -6293,7 +6486,12 @@
         <w:ind w:firstLine="720"/>
       </w:pPr>
       <w:r>
-        <w:t xml:space="preserve">Use a lock on </w:t>
+        <w:t xml:space="preserve">Use a lock </w:t>
+      </w:r>
+      <w:bookmarkStart w:id="1" w:name="_GoBack"/>
+      <w:bookmarkEnd w:id="1"/>
+      <w:r>
+        <w:t xml:space="preserve">on </w:t>
       </w:r>
       <w:proofErr w:type="spellStart"/>
       <w:r>
@@ -6345,7 +6543,7 @@
           <w:szCs w:val="30"/>
         </w:rPr>
       </w:pPr>
-      <w:bookmarkStart w:id="0" w:name="OLE_LINK1"/>
+      <w:bookmarkStart w:id="2" w:name="OLE_LINK1"/>
       <w:r>
         <w:rPr>
           <w:color w:val="002060"/>
@@ -6417,7 +6615,7 @@
         </w:rPr>
         <w:t>;</w:t>
       </w:r>
-      <w:bookmarkEnd w:id="0"/>
+      <w:bookmarkEnd w:id="2"/>
     </w:p>
     <w:p>
       <w:pPr>
@@ -6523,11 +6721,9 @@
       <w:r>
         <w:t xml:space="preserve">Factories for easy </w:t>
       </w:r>
-      <w:proofErr w:type="spellStart"/>
-      <w:r>
-        <w:t>instatntiation</w:t>
-      </w:r>
-      <w:proofErr w:type="spellEnd"/>
+      <w:r>
+        <w:t>instantiation</w:t>
+      </w:r>
     </w:p>
     <w:p>
       <w:pPr>
@@ -7475,10 +7671,6 @@
         <w:t>transform_reduce</w:t>
       </w:r>
       <w:proofErr w:type="spellEnd"/>
-    </w:p>
-    <w:p>
-      <w:bookmarkStart w:id="1" w:name="_GoBack"/>
-      <w:bookmarkEnd w:id="1"/>
     </w:p>
     <w:sectPr>
       <w:pgSz w:w="12240" w:h="15840"/>
@@ -10474,7 +10666,7 @@
 </file>
 
 <file path=customXml/itemProps1.xml><?xml version="1.0" encoding="utf-8"?>
-<ds:datastoreItem xmlns:ds="http://schemas.openxmlformats.org/officeDocument/2006/customXml" ds:itemID="{E83E2824-9904-4AA4-886C-A9BAF4B59026}">
+<ds:datastoreItem xmlns:ds="http://schemas.openxmlformats.org/officeDocument/2006/customXml" ds:itemID="{52395D9B-67B3-4188-9F7C-54CD111BD615}">
   <ds:schemaRefs>
     <ds:schemaRef ds:uri="http://schemas.openxmlformats.org/officeDocument/2006/bibliography"/>
   </ds:schemaRefs>

</xml_diff>